<commit_message>
Updated Designs + Requirements
Have been thinking about different tools and decided upon swapping the postgresql db for firebase as its much more efficient and will save a lot of time and hassle, especially with concerns around security. Went back to the requirements to inlcude this and also included the analytics and settings into the designs which I decided upon yesterday from doing the low-fid.
</commit_message>
<xml_diff>
--- a/Designs/UserStories.docx
+++ b/Designs/UserStories.docx
@@ -181,21 +181,7 @@
         <w:rPr>
           <w:lang w:val="en-US"/>
         </w:rPr>
-        <w:t xml:space="preserve">I want to see </w:t>
-      </w:r>
-      <w:proofErr w:type="spellStart"/>
-      <w:r>
-        <w:rPr>
-          <w:lang w:val="en-US"/>
-        </w:rPr>
-        <w:t>colour</w:t>
-      </w:r>
-      <w:proofErr w:type="spellEnd"/>
-      <w:r>
-        <w:rPr>
-          <w:lang w:val="en-US"/>
-        </w:rPr>
-        <w:t>-coded risk levels so I can quickly and easily see the alerts that are more serious.</w:t>
+        <w:t>I want to see colour-coded risk levels so I can quickly and easily see the alerts that are more serious.</w:t>
       </w:r>
     </w:p>
     <w:p>
@@ -231,21 +217,7 @@
         <w:rPr>
           <w:lang w:val="en-US"/>
         </w:rPr>
-        <w:t xml:space="preserve">I want to log in securely to access the dashboard so that only </w:t>
-      </w:r>
-      <w:proofErr w:type="spellStart"/>
-      <w:r>
-        <w:rPr>
-          <w:lang w:val="en-US"/>
-        </w:rPr>
-        <w:t>authorised</w:t>
-      </w:r>
-      <w:proofErr w:type="spellEnd"/>
-      <w:r>
-        <w:rPr>
-          <w:lang w:val="en-US"/>
-        </w:rPr>
-        <w:t xml:space="preserve"> staff can view incidents.</w:t>
+        <w:t>I want to log in securely to access the dashboard so that only authorised staff can view incidents.</w:t>
       </w:r>
     </w:p>
     <w:p>
@@ -283,19 +255,17 @@
         </w:rPr>
         <w:t xml:space="preserve">I want to easily install and configure the system locally so that </w:t>
       </w:r>
-      <w:proofErr w:type="spellStart"/>
-      <w:r>
-        <w:rPr>
-          <w:lang w:val="en-US"/>
-        </w:rPr>
-        <w:t>ic</w:t>
-      </w:r>
-      <w:proofErr w:type="spellEnd"/>
-      <w:r>
-        <w:rPr>
-          <w:lang w:val="en-US"/>
-        </w:rPr>
-        <w:t xml:space="preserve"> an get it running without external help.</w:t>
+      <w:r>
+        <w:rPr>
+          <w:lang w:val="en-US"/>
+        </w:rPr>
+        <w:t xml:space="preserve">I </w:t>
+      </w:r>
+      <w:r>
+        <w:rPr>
+          <w:lang w:val="en-US"/>
+        </w:rPr>
+        <w:t>can get it running without external help.</w:t>
       </w:r>
     </w:p>
     <w:p>
@@ -385,22 +355,52 @@
         <w:rPr>
           <w:lang w:val="en-US"/>
         </w:rPr>
-        <w:t xml:space="preserve">I want the system to validate and </w:t>
-      </w:r>
-      <w:proofErr w:type="spellStart"/>
-      <w:r>
-        <w:rPr>
-          <w:lang w:val="en-US"/>
-        </w:rPr>
-        <w:t>sanitise</w:t>
-      </w:r>
-      <w:proofErr w:type="spellEnd"/>
-      <w:r>
-        <w:rPr>
-          <w:lang w:val="en-US"/>
-        </w:rPr>
-        <w:t xml:space="preserve"> logs before analysis so that corrupted or malicious files don’t affect performance. </w:t>
-      </w:r>
+        <w:t xml:space="preserve">I want the system to validate and sanitise logs before analysis so that corrupted or malicious files don’t affect performance. </w:t>
+      </w:r>
+    </w:p>
+    <w:p>
+      <w:pPr>
+        <w:pStyle w:val="ListParagraph"/>
+        <w:numPr>
+          <w:ilvl w:val="0"/>
+          <w:numId w:val="1"/>
+        </w:numPr>
+        <w:rPr>
+          <w:lang w:val="en-US"/>
+        </w:rPr>
+      </w:pPr>
+      <w:r>
+        <w:rPr>
+          <w:lang w:val="en-US"/>
+        </w:rPr>
+        <w:t xml:space="preserve">I want to be able to view trends of incidents over time to see what the most common attacks are so that they can be prioritised in preventing. </w:t>
+      </w:r>
+    </w:p>
+    <w:p>
+      <w:pPr>
+        <w:pStyle w:val="ListParagraph"/>
+        <w:numPr>
+          <w:ilvl w:val="0"/>
+          <w:numId w:val="1"/>
+        </w:numPr>
+        <w:rPr>
+          <w:lang w:val="en-US"/>
+        </w:rPr>
+      </w:pPr>
+      <w:r>
+        <w:rPr>
+          <w:lang w:val="en-US"/>
+        </w:rPr>
+        <w:t>I want to be able to decide what notifications are being sent to me (high or medium risks etc).</w:t>
+      </w:r>
+    </w:p>
+    <w:p>
+      <w:pPr>
+        <w:pStyle w:val="ListParagraph"/>
+        <w:rPr>
+          <w:lang w:val="en-US"/>
+        </w:rPr>
+      </w:pPr>
     </w:p>
     <w:p>
       <w:pPr>

</xml_diff>